<commit_message>
Manual de usuario revisado por Lupita.
</commit_message>
<xml_diff>
--- a/Docs/Manuales/SAST-Manual-de-Usuario_revisado.docx
+++ b/Docs/Manuales/SAST-Manual-de-Usuario_revisado.docx
@@ -1,6 +1,6 @@
 
 <file path=word/document.xml><?xml version="1.0" encoding="utf-8"?>
-<w:document xmlns:ve="http://schemas.openxmlformats.org/markup-compatibility/2006" xmlns:o="urn:schemas-microsoft-com:office:office" xmlns:r="http://schemas.openxmlformats.org/officeDocument/2006/relationships" xmlns:m="http://schemas.openxmlformats.org/officeDocument/2006/math" xmlns:v="urn:schemas-microsoft-com:vml" xmlns:wp="http://schemas.openxmlformats.org/drawingml/2006/wordprocessingDrawing" xmlns:w10="urn:schemas-microsoft-com:office:word" xmlns:w="http://schemas.openxmlformats.org/wordprocessingml/2006/main" xmlns:wne="http://schemas.microsoft.com/office/word/2006/wordml">
+<w:document xmlns:wpc="http://schemas.microsoft.com/office/word/2010/wordprocessingCanvas" xmlns:mc="http://schemas.openxmlformats.org/markup-compatibility/2006" xmlns:o="urn:schemas-microsoft-com:office:office" xmlns:r="http://schemas.openxmlformats.org/officeDocument/2006/relationships" xmlns:m="http://schemas.openxmlformats.org/officeDocument/2006/math" xmlns:v="urn:schemas-microsoft-com:vml" xmlns:wp14="http://schemas.microsoft.com/office/word/2010/wordprocessingDrawing" xmlns:wp="http://schemas.openxmlformats.org/drawingml/2006/wordprocessingDrawing" xmlns:w10="urn:schemas-microsoft-com:office:word" xmlns:w="http://schemas.openxmlformats.org/wordprocessingml/2006/main" xmlns:w14="http://schemas.microsoft.com/office/word/2010/wordml" xmlns:wpg="http://schemas.microsoft.com/office/word/2010/wordprocessingGroup" xmlns:wpi="http://schemas.microsoft.com/office/word/2010/wordprocessingInk" xmlns:wne="http://schemas.microsoft.com/office/word/2006/wordml" xmlns:wps="http://schemas.microsoft.com/office/word/2010/wordprocessingShape" mc:Ignorable="w14 wp14">
   <w:body>
     <w:p>
       <w:pPr>
@@ -116,10 +116,7 @@
         <w:t xml:space="preserve"> </w:t>
       </w:r>
       <w:r>
-        <w:t xml:space="preserve">En esta guía aprenderás </w:t>
-      </w:r>
-      <w:r>
-        <w:t>donde consultarla).</w:t>
+        <w:t>En esta guía aprenderás donde consultarla).</w:t>
       </w:r>
     </w:p>
     <w:p>
@@ -223,6 +220,7 @@
           <w:bCs/>
           <w:color w:val="6600FF"/>
         </w:rPr>
+        <w:lastRenderedPageBreak/>
         <w:t>TODOS LOS USUARIOS.</w:t>
       </w:r>
     </w:p>
@@ -302,25 +300,20 @@
           <w:color w:val="333333"/>
           <w:sz w:val="21"/>
         </w:rPr>
-        <w:t xml:space="preserve">En caso de no tener ninguno de estos, puedes intentar usar Internet </w:t>
-      </w:r>
-      <w:r>
-        <w:rPr>
-          <w:rFonts w:ascii="Helvetica Neue;Helvetica;Arial;" w:hAnsi="Helvetica Neue;Helvetica;Arial;"/>
-          <w:color w:val="333333"/>
-          <w:sz w:val="21"/>
-        </w:rPr>
-        <w:t>Explorer como última opción.</w:t>
-      </w:r>
-    </w:p>
-    <w:p>
-      <w:pPr>
-        <w:jc w:val="both"/>
-      </w:pPr>
-    </w:p>
-    <w:p>
-      <w:pPr>
-        <w:jc w:val="both"/>
+        <w:t>En caso de no tener ninguno de estos, puedes intentar usar Internet Explorer como última opción.</w:t>
+      </w:r>
+    </w:p>
+    <w:p>
+      <w:pPr>
+        <w:jc w:val="both"/>
+      </w:pPr>
+    </w:p>
+    <w:p>
+      <w:pPr>
+        <w:jc w:val="both"/>
+        <w:rPr>
+          <w:ins w:id="0" w:author="Daniel Zamora Olvera" w:date="2016-04-28T11:48:00Z"/>
+        </w:rPr>
       </w:pPr>
       <w:r>
         <w:t xml:space="preserve">Ya abierto, debes teclear en la barra de direcciones lo siguiente </w:t>
@@ -328,6 +321,27 @@
       <w:r>
         <w:t xml:space="preserve"> </w:t>
       </w:r>
+    </w:p>
+    <w:p>
+      <w:pPr>
+        <w:jc w:val="both"/>
+        <w:rPr>
+          <w:ins w:id="1" w:author="Daniel Zamora Olvera" w:date="2016-04-28T11:48:00Z"/>
+        </w:rPr>
+      </w:pPr>
+    </w:p>
+    <w:p>
+      <w:pPr>
+        <w:jc w:val="both"/>
+        <w:rPr>
+          <w:ins w:id="2" w:author="Daniel Zamora Olvera" w:date="2016-04-28T11:48:00Z"/>
+        </w:rPr>
+      </w:pPr>
+      <w:ins w:id="3" w:author="Daniel Zamora Olvera" w:date="2016-04-28T11:48:00Z">
+        <w:r>
+          <w:t>http://</w:t>
+        </w:r>
+      </w:ins>
       <w:r>
         <w:t>192.168.16.51:8888/catalogo-servicios</w:t>
       </w:r>
@@ -336,6 +350,11 @@
       <w:pPr>
         <w:jc w:val="both"/>
       </w:pPr>
+    </w:p>
+    <w:p>
+      <w:pPr>
+        <w:jc w:val="both"/>
+      </w:pPr>
       <w:r>
         <w:t>(</w:t>
       </w:r>
@@ -343,31 +362,27 @@
         <w:t>Esta</w:t>
       </w:r>
       <w:r>
-        <w:t xml:space="preserve"> dirección cambiará con el tiempo</w:t>
-      </w:r>
-      <w:r>
-        <w:t>, utiliza una guía actualizada)</w:t>
-      </w:r>
-    </w:p>
-    <w:p>
-      <w:pPr>
-        <w:jc w:val="both"/>
-      </w:pPr>
-    </w:p>
-    <w:p>
-      <w:pPr>
-        <w:jc w:val="both"/>
-      </w:pPr>
-    </w:p>
-    <w:p>
-      <w:pPr>
-        <w:jc w:val="both"/>
-      </w:pPr>
-      <w:r>
-        <w:t xml:space="preserve">Una vez hecho esto y oprimido la tecla “Enter”, </w:t>
-      </w:r>
-      <w:r>
-        <w:t>debe aparecer la siguiente pantalla:</w:t>
+        <w:t xml:space="preserve"> dirección cambiará con el tiempo, utiliza una guía actualizada)</w:t>
+      </w:r>
+    </w:p>
+    <w:p>
+      <w:pPr>
+        <w:jc w:val="both"/>
+      </w:pPr>
+    </w:p>
+    <w:p>
+      <w:pPr>
+        <w:jc w:val="both"/>
+      </w:pPr>
+    </w:p>
+    <w:p>
+      <w:pPr>
+        <w:jc w:val="both"/>
+      </w:pPr>
+      <w:bookmarkStart w:id="4" w:name="_GoBack"/>
+      <w:bookmarkEnd w:id="4"/>
+      <w:r>
+        <w:t>Una vez hecho esto y oprimido la tecla “Enter”, debe aparecer la siguiente pantalla:</w:t>
       </w:r>
     </w:p>
     <w:p>
@@ -405,7 +420,7 @@
                     </pic:cNvPicPr>
                   </pic:nvPicPr>
                   <pic:blipFill>
-                    <a:blip r:embed="rId6" cstate="print"/>
+                    <a:blip r:embed="rId7" cstate="print"/>
                     <a:stretch>
                       <a:fillRect/>
                     </a:stretch>
@@ -581,7 +596,7 @@
                     </pic:cNvPicPr>
                   </pic:nvPicPr>
                   <pic:blipFill>
-                    <a:blip r:embed="rId7" cstate="print"/>
+                    <a:blip r:embed="rId8" cstate="print"/>
                     <a:stretch>
                       <a:fillRect/>
                     </a:stretch>
@@ -697,10 +712,7 @@
         <w:jc w:val="both"/>
       </w:pPr>
       <w:r>
-        <w:t xml:space="preserve">En el campo de “Usuario” es necesario que tecleen su RFC, sin homoclave (solo hasta la fecha de nacimiento, son 10 </w:t>
-      </w:r>
-      <w:r>
-        <w:t>caracteres).</w:t>
+        <w:t>En el campo de “Usuario” es necesario que tecleen su RFC, sin homoclave (solo hasta la fecha de nacimiento, son 10 caracteres).</w:t>
       </w:r>
     </w:p>
     <w:p>
@@ -726,10 +738,7 @@
         <w:jc w:val="both"/>
       </w:pPr>
       <w:r>
-        <w:t>Se recomienda por seguridad no usar la función de “Recordar contraseña” a menos de que estén seguros de que na</w:t>
-      </w:r>
-      <w:r>
-        <w:t>die más que ustedes utiliza esta computadora. Como con cualquier contraseña, si alguien hace mal uso de ella, ustedes podrían verse involucrados.</w:t>
+        <w:t>Se recomienda por seguridad no usar la función de “Recordar contraseña” a menos de que estén seguros de que nadie más que ustedes utiliza esta computadora. Como con cualquier contraseña, si alguien hace mal uso de ella, ustedes podrían verse involucrados.</w:t>
       </w:r>
     </w:p>
     <w:p>
@@ -790,7 +799,7 @@
                     </pic:cNvPicPr>
                   </pic:nvPicPr>
                   <pic:blipFill>
-                    <a:blip r:embed="rId8" cstate="print"/>
+                    <a:blip r:embed="rId9" cstate="print"/>
                     <a:stretch>
                       <a:fillRect/>
                     </a:stretch>
@@ -916,19 +925,7 @@
         <w:jc w:val="both"/>
       </w:pPr>
       <w:r>
-        <w:t xml:space="preserve">Este es el menú </w:t>
-      </w:r>
-      <w:r>
-        <w:t xml:space="preserve">principal del sistema SAST, </w:t>
-      </w:r>
-      <w:r>
-        <w:t xml:space="preserve"> su nombre </w:t>
-      </w:r>
-      <w:r>
-        <w:t xml:space="preserve"> aparecerá arriba a la derecha, en letras azules</w:t>
-      </w:r>
-      <w:r>
-        <w:t>.</w:t>
+        <w:t>Este es el menú principal del sistema SAST,  su nombre  aparecerá arriba a la derecha, en letras azules.</w:t>
       </w:r>
     </w:p>
     <w:p>
@@ -947,10 +944,7 @@
         <w:t xml:space="preserve">, serán las opciones que tendrás </w:t>
       </w:r>
       <w:r>
-        <w:t>e</w:t>
-      </w:r>
-      <w:r>
-        <w:t>n el sistema.</w:t>
+        <w:t>en el sistema.</w:t>
       </w:r>
     </w:p>
     <w:p>
@@ -986,10 +980,7 @@
         <w:t xml:space="preserve"> </w:t>
       </w:r>
       <w:r>
-        <w:t xml:space="preserve">Recuerda utilizar esta </w:t>
-      </w:r>
-      <w:r>
-        <w:t>opción siempre.</w:t>
+        <w:t>Recuerda utilizar esta opción siempre.</w:t>
       </w:r>
     </w:p>
     <w:p>
@@ -1016,6 +1007,7 @@
           <w:bCs/>
           <w:color w:val="6600FF"/>
         </w:rPr>
+        <w:lastRenderedPageBreak/>
         <w:t>USUARIOS FINALES.</w:t>
       </w:r>
     </w:p>
@@ -1072,10 +1064,7 @@
         <w:jc w:val="both"/>
       </w:pPr>
       <w:r>
-        <w:t>Cuando su</w:t>
-      </w:r>
-      <w:r>
-        <w:t xml:space="preserve"> incidente sea finalizado, ustedes recibirán un correo donde les indica el resultado y también, </w:t>
+        <w:t xml:space="preserve">Cuando su incidente sea finalizado, ustedes recibirán un correo donde les indica el resultado y también, </w:t>
       </w:r>
       <w:r>
         <w:t xml:space="preserve"> les pedirá </w:t>
@@ -1112,10 +1101,7 @@
         <w:t>t</w:t>
       </w:r>
       <w:r>
-        <w:t>endrá una liga que al tocarla con el mouse, les llevará directamente a la evaluación de su incidente (</w:t>
-      </w:r>
-      <w:r>
-        <w:t>si no están en ese momento utilizando el sistema SAST, se les pedirá primero que den su usuario y contraseña).</w:t>
+        <w:t>endrá una liga que al tocarla con el mouse, les llevará directamente a la evaluación de su incidente (si no están en ese momento utilizando el sistema SAST, se les pedirá primero que den su usuario y contraseña).</w:t>
       </w:r>
       <w:r>
         <w:t xml:space="preserve">  </w:t>
@@ -1143,10 +1129,7 @@
         <w:t>Todos los usuarios. Ingreso al sistema.</w:t>
       </w:r>
       <w:r>
-        <w:t>”, y una vez dentro del si</w:t>
-      </w:r>
-      <w:r>
-        <w:t>stema, escoger la opción “</w:t>
+        <w:t>”, y una vez dentro del sistema, escoger la opción “</w:t>
       </w:r>
       <w:r>
         <w:rPr>
@@ -1176,10 +1159,7 @@
         <w:jc w:val="both"/>
       </w:pPr>
       <w:r>
-        <w:t>Al seleccionar su encuesta, le mostrará una pantalla como la siguient</w:t>
-      </w:r>
-      <w:r>
-        <w:t>e:</w:t>
+        <w:t>Al seleccionar su encuesta, le mostrará una pantalla como la siguiente:</w:t>
       </w:r>
     </w:p>
     <w:p>
@@ -1222,7 +1202,7 @@
                     </pic:cNvPicPr>
                   </pic:nvPicPr>
                   <pic:blipFill>
-                    <a:blip r:embed="rId9" cstate="print"/>
+                    <a:blip r:embed="rId10" cstate="print"/>
                     <a:stretch>
                       <a:fillRect/>
                     </a:stretch>
@@ -1374,6 +1354,7 @@
           <w:bCs/>
           <w:color w:val="6600FF"/>
         </w:rPr>
+        <w:lastRenderedPageBreak/>
         <w:t>TÉCNICOS Y GESTORES DE MS.</w:t>
       </w:r>
     </w:p>
@@ -1440,10 +1421,7 @@
         <w:t>Incidentes</w:t>
       </w:r>
       <w:r>
-        <w:t>”,</w:t>
-      </w:r>
-      <w:r>
-        <w:t xml:space="preserve"> entonces verá esta pantalla:</w:t>
+        <w:t>”, entonces verá esta pantalla:</w:t>
       </w:r>
     </w:p>
     <w:p>
@@ -1481,7 +1459,7 @@
                     </pic:cNvPicPr>
                   </pic:nvPicPr>
                   <pic:blipFill>
-                    <a:blip r:embed="rId10" cstate="print"/>
+                    <a:blip r:embed="rId11" cstate="print"/>
                     <a:stretch>
                       <a:fillRect/>
                     </a:stretch>
@@ -1646,10 +1624,7 @@
         <w:t>Nuevo Incidente</w:t>
       </w:r>
       <w:r>
-        <w:t>”</w:t>
-      </w:r>
-      <w:r>
-        <w:t xml:space="preserve"> y le aparecerá la pantalla de captura:</w:t>
+        <w:t>” y le aparecerá la pantalla de captura:</w:t>
       </w:r>
     </w:p>
     <w:p>
@@ -1692,7 +1667,7 @@
                     </pic:cNvPicPr>
                   </pic:nvPicPr>
                   <pic:blipFill>
-                    <a:blip r:embed="rId11" cstate="print"/>
+                    <a:blip r:embed="rId12" cstate="print"/>
                     <a:stretch>
                       <a:fillRect/>
                     </a:stretch>
@@ -1803,10 +1778,7 @@
         <w:jc w:val="both"/>
       </w:pPr>
       <w:r>
-        <w:t xml:space="preserve">Donde le aparecen en rojo </w:t>
-      </w:r>
-      <w:r>
-        <w:t xml:space="preserve"> los campos a llenar</w:t>
+        <w:t>Donde le aparecen en rojo  los campos a llenar</w:t>
       </w:r>
       <w:r>
         <w:t xml:space="preserve"> (e</w:t>
@@ -1837,10 +1809,7 @@
         <w:t xml:space="preserve"> </w:t>
       </w:r>
       <w:r>
-        <w:t xml:space="preserve"> Esta firma simple es diferente a la contraseñ</w:t>
-      </w:r>
-      <w:r>
-        <w:t>a para entrar al sistema</w:t>
+        <w:t xml:space="preserve"> Esta firma simple es diferente a la contraseña para entrar al sistema</w:t>
       </w:r>
       <w:r>
         <w:t xml:space="preserve"> (contraseña número dos)</w:t>
@@ -1909,7 +1878,7 @@
                     </pic:cNvPicPr>
                   </pic:nvPicPr>
                   <pic:blipFill>
-                    <a:blip r:embed="rId12" cstate="print"/>
+                    <a:blip r:embed="rId13" cstate="print"/>
                     <a:stretch>
                       <a:fillRect/>
                     </a:stretch>
@@ -2119,6 +2088,7 @@
           <w:bCs/>
           <w:color w:val="6600FF"/>
         </w:rPr>
+        <w:lastRenderedPageBreak/>
         <w:t>Gestores de MS.</w:t>
       </w:r>
     </w:p>
@@ -2133,7 +2103,7 @@
           <w:bCs/>
           <w:color w:val="6600FF"/>
         </w:rPr>
-        <w:t xml:space="preserve">Asignar </w:t>
+        <w:t>Asignar un incidente</w:t>
       </w:r>
       <w:r>
         <w:rPr>
@@ -2142,7 +2112,7 @@
           <w:bCs/>
           <w:color w:val="6600FF"/>
         </w:rPr>
-        <w:t>un incidente</w:t>
+        <w:t xml:space="preserve"> a un técnico</w:t>
       </w:r>
       <w:r>
         <w:rPr>
@@ -2151,56 +2121,277 @@
           <w:bCs/>
           <w:color w:val="6600FF"/>
         </w:rPr>
-        <w:t xml:space="preserve"> a un técnico</w:t>
-      </w:r>
-      <w:r>
+        <w:t>.</w:t>
+      </w:r>
+    </w:p>
+    <w:p>
+      <w:pPr>
+        <w:jc w:val="both"/>
         <w:rPr>
           <w:rFonts w:ascii="Helvetica Neue;Helvetica;Arial;" w:hAnsi="Helvetica Neue;Helvetica;Arial;"/>
           <w:b/>
           <w:bCs/>
           <w:color w:val="6600FF"/>
         </w:rPr>
+      </w:pPr>
+    </w:p>
+    <w:p>
+      <w:pPr>
+        <w:jc w:val="both"/>
+      </w:pPr>
+      <w:r>
+        <w:t>En caso de que el incidente fue</w:t>
+      </w:r>
+      <w:r>
+        <w:t>ra</w:t>
+      </w:r>
+      <w:r>
+        <w:t xml:space="preserve"> capturado por un Gestor, </w:t>
+      </w:r>
+      <w:r>
+        <w:t xml:space="preserve">lo </w:t>
+      </w:r>
+      <w:r>
+        <w:t xml:space="preserve"> puede asignar un técnico, para que sea dicho técnico el que atienda este incidente.</w:t>
+      </w:r>
+    </w:p>
+    <w:p>
+      <w:pPr>
+        <w:jc w:val="both"/>
+      </w:pPr>
+    </w:p>
+    <w:p>
+      <w:pPr>
+        <w:jc w:val="both"/>
+      </w:pPr>
+      <w:r>
+        <w:rPr>
+          <w:rFonts w:ascii="Helvetica Neue;Helvetica;Arial;" w:hAnsi="Helvetica Neue;Helvetica;Arial;"/>
+          <w:b/>
+          <w:bCs/>
+          <w:color w:val="6600FF"/>
+        </w:rPr>
+        <w:t>Técnico de MS.</w:t>
+      </w:r>
+    </w:p>
+    <w:p>
+      <w:pPr>
+        <w:jc w:val="both"/>
+      </w:pPr>
+      <w:r>
+        <w:rPr>
+          <w:rFonts w:ascii="Helvetica Neue;Helvetica;Arial;" w:hAnsi="Helvetica Neue;Helvetica;Arial;"/>
+          <w:b/>
+          <w:bCs/>
+          <w:color w:val="6600FF"/>
+        </w:rPr>
+        <w:t>Agregar un archivo adjunto a un incidente.</w:t>
+      </w:r>
+    </w:p>
+    <w:p>
+      <w:pPr>
+        <w:jc w:val="both"/>
+        <w:rPr>
+          <w:rFonts w:ascii="Helvetica Neue;Helvetica;Arial;" w:hAnsi="Helvetica Neue;Helvetica;Arial;"/>
+          <w:b/>
+          <w:bCs/>
+          <w:color w:val="6600FF"/>
+        </w:rPr>
+      </w:pPr>
+    </w:p>
+    <w:p>
+      <w:pPr>
+        <w:jc w:val="both"/>
+      </w:pPr>
+      <w:r>
+        <w:t>En caso de requerirlo, el técnico podrá subir uno o varios archivos para documentar el incidente, los archivos no deben ser mayores de 5 MB.</w:t>
+      </w:r>
+    </w:p>
+    <w:p>
+      <w:pPr>
+        <w:jc w:val="both"/>
+      </w:pPr>
+    </w:p>
+    <w:p>
+      <w:pPr>
+        <w:jc w:val="both"/>
+      </w:pPr>
+    </w:p>
+    <w:p>
+      <w:pPr>
+        <w:jc w:val="both"/>
+      </w:pPr>
+      <w:r>
+        <w:rPr>
+          <w:rFonts w:ascii="Helvetica Neue;Helvetica;Arial;" w:hAnsi="Helvetica Neue;Helvetica;Arial;"/>
+          <w:b/>
+          <w:bCs/>
+          <w:color w:val="6600FF"/>
+        </w:rPr>
+        <w:t>Técnico de MS.</w:t>
+      </w:r>
+    </w:p>
+    <w:p>
+      <w:pPr>
+        <w:jc w:val="both"/>
+      </w:pPr>
+      <w:r>
+        <w:rPr>
+          <w:rFonts w:ascii="Helvetica Neue;Helvetica;Arial;" w:hAnsi="Helvetica Neue;Helvetica;Arial;"/>
+          <w:b/>
+          <w:bCs/>
+          <w:color w:val="6600FF"/>
+        </w:rPr>
+        <w:t>Solucionar un incidente.</w:t>
+      </w:r>
+    </w:p>
+    <w:p>
+      <w:pPr>
+        <w:jc w:val="both"/>
+        <w:rPr>
+          <w:rFonts w:ascii="Helvetica Neue;Helvetica;Arial;" w:hAnsi="Helvetica Neue;Helvetica;Arial;"/>
+          <w:b/>
+          <w:bCs/>
+          <w:color w:val="6600FF"/>
+        </w:rPr>
+      </w:pPr>
+    </w:p>
+    <w:p>
+      <w:pPr>
+        <w:jc w:val="both"/>
+      </w:pPr>
+      <w:r>
+        <w:t>Cuando el técnico asignado resuelve el Incidente, con esta opción puede registrar</w:t>
+      </w:r>
+      <w:r>
+        <w:t>lo</w:t>
+      </w:r>
+      <w:r>
+        <w:t xml:space="preserve"> como solucionado,</w:t>
+      </w:r>
+      <w:r>
+        <w:t xml:space="preserve"> además deberá </w:t>
+      </w:r>
+      <w:r>
+        <w:t>capturar</w:t>
+      </w:r>
+      <w:r>
+        <w:t xml:space="preserve"> pequeño</w:t>
+      </w:r>
+      <w:r>
+        <w:t xml:space="preserve"> texto para describir lo que se hizo para resolverlo.</w:t>
+      </w:r>
+    </w:p>
+    <w:p>
+      <w:pPr>
+        <w:jc w:val="both"/>
+      </w:pPr>
+    </w:p>
+    <w:p>
+      <w:pPr>
+        <w:jc w:val="both"/>
+      </w:pPr>
+      <w:bookmarkStart w:id="5" w:name="__DdeLink__47_843698511"/>
+      <w:bookmarkEnd w:id="5"/>
+      <w:r>
+        <w:rPr>
+          <w:rFonts w:ascii="Helvetica Neue;Helvetica;Arial;" w:hAnsi="Helvetica Neue;Helvetica;Arial;"/>
+          <w:b/>
+          <w:bCs/>
+          <w:color w:val="6600FF"/>
+        </w:rPr>
+        <w:t>Técnico de MS.</w:t>
+      </w:r>
+    </w:p>
+    <w:p>
+      <w:pPr>
+        <w:jc w:val="both"/>
+      </w:pPr>
+      <w:r>
+        <w:rPr>
+          <w:rFonts w:ascii="Helvetica Neue;Helvetica;Arial;" w:hAnsi="Helvetica Neue;Helvetica;Arial;"/>
+          <w:b/>
+          <w:bCs/>
+          <w:color w:val="6600FF"/>
+        </w:rPr>
+        <w:t>Escalar un incidente.</w:t>
+      </w:r>
+    </w:p>
+    <w:p>
+      <w:pPr>
+        <w:jc w:val="both"/>
+        <w:rPr>
+          <w:rFonts w:ascii="Helvetica Neue;Helvetica;Arial;" w:hAnsi="Helvetica Neue;Helvetica;Arial;"/>
+          <w:b/>
+          <w:bCs/>
+          <w:color w:val="6600FF"/>
+        </w:rPr>
+      </w:pPr>
+    </w:p>
+    <w:p>
+      <w:pPr>
+        <w:jc w:val="both"/>
+      </w:pPr>
+      <w:r>
+        <w:t>En caso que el técnico no pueda solucionar un incidente, por no ser de su área</w:t>
+      </w:r>
+      <w:r>
+        <w:t xml:space="preserve"> o no estar dentro de sus posibilidades</w:t>
+      </w:r>
+      <w:r>
+        <w:t>, puede “</w:t>
+      </w:r>
+      <w:r>
+        <w:t>E</w:t>
+      </w:r>
+      <w:r>
+        <w:t>scalarlo</w:t>
+      </w:r>
+      <w:r>
+        <w:t xml:space="preserve">” </w:t>
+      </w:r>
+      <w:r>
+        <w:t xml:space="preserve"> a la siguiente área que lo puede resolver. </w:t>
+      </w:r>
+      <w:r>
+        <w:t xml:space="preserve"> </w:t>
+      </w:r>
+      <w:r>
+        <w:t xml:space="preserve">En este </w:t>
+      </w:r>
+      <w:r>
+        <w:t>caso</w:t>
+      </w:r>
+      <w:r>
+        <w:t>, se enviará un correo a las personas del área encargada</w:t>
+      </w:r>
+      <w:r>
+        <w:t xml:space="preserve"> de atenderlo</w:t>
+      </w:r>
+      <w:r>
         <w:t>.</w:t>
       </w:r>
     </w:p>
     <w:p>
       <w:pPr>
         <w:jc w:val="both"/>
+      </w:pPr>
+      <w:bookmarkStart w:id="6" w:name="__DdeLink__47_8436985111"/>
+      <w:bookmarkEnd w:id="6"/>
+    </w:p>
+    <w:p>
+      <w:pPr>
+        <w:jc w:val="both"/>
+      </w:pPr>
+      <w:r>
         <w:rPr>
           <w:rFonts w:ascii="Helvetica Neue;Helvetica;Arial;" w:hAnsi="Helvetica Neue;Helvetica;Arial;"/>
           <w:b/>
           <w:bCs/>
           <w:color w:val="6600FF"/>
         </w:rPr>
-      </w:pPr>
-    </w:p>
-    <w:p>
-      <w:pPr>
-        <w:jc w:val="both"/>
-      </w:pPr>
-      <w:r>
-        <w:t>En ca</w:t>
-      </w:r>
-      <w:r>
-        <w:t>so de que el incidente fue</w:t>
-      </w:r>
-      <w:r>
-        <w:t>ra</w:t>
-      </w:r>
-      <w:r>
-        <w:t xml:space="preserve"> capturado por un Gestor, </w:t>
-      </w:r>
-      <w:r>
-        <w:t xml:space="preserve">lo </w:t>
-      </w:r>
-      <w:r>
-        <w:t xml:space="preserve"> puede asignar un técnico, para que sea dicho técnico el que atienda este incidente.</w:t>
-      </w:r>
-    </w:p>
-    <w:p>
-      <w:pPr>
-        <w:jc w:val="both"/>
-      </w:pPr>
+        <w:t>Técnico de MS.</w:t>
+      </w:r>
     </w:p>
     <w:p>
       <w:pPr>
@@ -2213,271 +2404,26 @@
           <w:bCs/>
           <w:color w:val="6600FF"/>
         </w:rPr>
-        <w:t>Técnico de MS.</w:t>
-      </w:r>
-    </w:p>
-    <w:p>
-      <w:pPr>
-        <w:jc w:val="both"/>
-      </w:pPr>
-      <w:r>
+        <w:t>Marcar un incidente como un problema.</w:t>
+      </w:r>
+    </w:p>
+    <w:p>
+      <w:pPr>
+        <w:jc w:val="both"/>
         <w:rPr>
           <w:rFonts w:ascii="Helvetica Neue;Helvetica;Arial;" w:hAnsi="Helvetica Neue;Helvetica;Arial;"/>
           <w:b/>
           <w:bCs/>
           <w:color w:val="6600FF"/>
         </w:rPr>
-        <w:t>Agregar un archivo adjunto a un incidente.</w:t>
-      </w:r>
-    </w:p>
-    <w:p>
-      <w:pPr>
-        <w:jc w:val="both"/>
-        <w:rPr>
-          <w:rFonts w:ascii="Helvetica Neue;Helvetica;Arial;" w:hAnsi="Helvetica Neue;Helvetica;Arial;"/>
-          <w:b/>
-          <w:bCs/>
-          <w:color w:val="6600FF"/>
-        </w:rPr>
-      </w:pPr>
-    </w:p>
-    <w:p>
-      <w:pPr>
-        <w:jc w:val="both"/>
-      </w:pPr>
-      <w:r>
-        <w:t>En caso de requerirlo, el técnico podrá subir uno o vario</w:t>
-      </w:r>
-      <w:r>
-        <w:t>s archivos para documentar el incidente, los archivos no deben ser mayores de 5 MB.</w:t>
-      </w:r>
-    </w:p>
-    <w:p>
-      <w:pPr>
-        <w:jc w:val="both"/>
-      </w:pPr>
-    </w:p>
-    <w:p>
-      <w:pPr>
-        <w:jc w:val="both"/>
-      </w:pPr>
-    </w:p>
-    <w:p>
-      <w:pPr>
-        <w:jc w:val="both"/>
-      </w:pPr>
-      <w:r>
-        <w:rPr>
-          <w:rFonts w:ascii="Helvetica Neue;Helvetica;Arial;" w:hAnsi="Helvetica Neue;Helvetica;Arial;"/>
-          <w:b/>
-          <w:bCs/>
-          <w:color w:val="6600FF"/>
-        </w:rPr>
-        <w:t>Técnico de MS.</w:t>
-      </w:r>
-    </w:p>
-    <w:p>
-      <w:pPr>
-        <w:jc w:val="both"/>
-      </w:pPr>
-      <w:r>
-        <w:rPr>
-          <w:rFonts w:ascii="Helvetica Neue;Helvetica;Arial;" w:hAnsi="Helvetica Neue;Helvetica;Arial;"/>
-          <w:b/>
-          <w:bCs/>
-          <w:color w:val="6600FF"/>
-        </w:rPr>
-        <w:t>Solucionar un incidente.</w:t>
-      </w:r>
-    </w:p>
-    <w:p>
-      <w:pPr>
-        <w:jc w:val="both"/>
-        <w:rPr>
-          <w:rFonts w:ascii="Helvetica Neue;Helvetica;Arial;" w:hAnsi="Helvetica Neue;Helvetica;Arial;"/>
-          <w:b/>
-          <w:bCs/>
-          <w:color w:val="6600FF"/>
-        </w:rPr>
-      </w:pPr>
-    </w:p>
-    <w:p>
-      <w:pPr>
-        <w:jc w:val="both"/>
-      </w:pPr>
-      <w:r>
-        <w:t>Cuando el técnico asignado resuelve el Incidente, con esta opción puede registrar</w:t>
-      </w:r>
-      <w:r>
-        <w:t>lo</w:t>
-      </w:r>
-      <w:r>
-        <w:t xml:space="preserve"> como solucionado,</w:t>
-      </w:r>
-      <w:r>
-        <w:t xml:space="preserve"> además deberá </w:t>
-      </w:r>
-      <w:r>
-        <w:t>capturar</w:t>
-      </w:r>
-      <w:r>
-        <w:t xml:space="preserve"> pequeño</w:t>
-      </w:r>
-      <w:r>
-        <w:t xml:space="preserve"> </w:t>
-      </w:r>
-      <w:r>
-        <w:t>texto para describir lo que se hizo para resolverlo.</w:t>
-      </w:r>
-    </w:p>
-    <w:p>
-      <w:pPr>
-        <w:jc w:val="both"/>
-      </w:pPr>
-    </w:p>
-    <w:p>
-      <w:pPr>
-        <w:jc w:val="both"/>
-      </w:pPr>
-      <w:bookmarkStart w:id="0" w:name="__DdeLink__47_843698511"/>
-      <w:bookmarkEnd w:id="0"/>
-      <w:r>
-        <w:rPr>
-          <w:rFonts w:ascii="Helvetica Neue;Helvetica;Arial;" w:hAnsi="Helvetica Neue;Helvetica;Arial;"/>
-          <w:b/>
-          <w:bCs/>
-          <w:color w:val="6600FF"/>
-        </w:rPr>
-        <w:t>Técnico de MS.</w:t>
-      </w:r>
-    </w:p>
-    <w:p>
-      <w:pPr>
-        <w:jc w:val="both"/>
-      </w:pPr>
-      <w:r>
-        <w:rPr>
-          <w:rFonts w:ascii="Helvetica Neue;Helvetica;Arial;" w:hAnsi="Helvetica Neue;Helvetica;Arial;"/>
-          <w:b/>
-          <w:bCs/>
-          <w:color w:val="6600FF"/>
-        </w:rPr>
-        <w:t>Escalar un incidente.</w:t>
-      </w:r>
-    </w:p>
-    <w:p>
-      <w:pPr>
-        <w:jc w:val="both"/>
-        <w:rPr>
-          <w:rFonts w:ascii="Helvetica Neue;Helvetica;Arial;" w:hAnsi="Helvetica Neue;Helvetica;Arial;"/>
-          <w:b/>
-          <w:bCs/>
-          <w:color w:val="6600FF"/>
-        </w:rPr>
-      </w:pPr>
-    </w:p>
-    <w:p>
-      <w:pPr>
-        <w:jc w:val="both"/>
-      </w:pPr>
-      <w:r>
-        <w:t>En caso que el técnico no pueda solucionar un incidente, por no ser de su área</w:t>
-      </w:r>
-      <w:r>
-        <w:t xml:space="preserve"> o no estar dentro de sus posibilidades</w:t>
-      </w:r>
-      <w:r>
-        <w:t>, puede “</w:t>
-      </w:r>
-      <w:r>
-        <w:t>E</w:t>
-      </w:r>
-      <w:r>
-        <w:t>scalarlo</w:t>
-      </w:r>
-      <w:r>
-        <w:t xml:space="preserve">” </w:t>
-      </w:r>
-      <w:r>
-        <w:t xml:space="preserve"> a la siguiente área que lo</w:t>
-      </w:r>
-      <w:r>
-        <w:t xml:space="preserve"> puede resolver. </w:t>
-      </w:r>
-      <w:r>
-        <w:t xml:space="preserve"> </w:t>
-      </w:r>
-      <w:r>
-        <w:t xml:space="preserve">En este </w:t>
-      </w:r>
-      <w:r>
-        <w:t>caso</w:t>
-      </w:r>
-      <w:r>
-        <w:t>, se enviará un correo a las personas del área encargada</w:t>
-      </w:r>
-      <w:r>
-        <w:t xml:space="preserve"> de atenderlo</w:t>
-      </w:r>
-      <w:r>
-        <w:t>.</w:t>
-      </w:r>
-    </w:p>
-    <w:p>
-      <w:pPr>
-        <w:jc w:val="both"/>
-      </w:pPr>
-      <w:bookmarkStart w:id="1" w:name="__DdeLink__47_8436985111"/>
-      <w:bookmarkEnd w:id="1"/>
-    </w:p>
-    <w:p>
-      <w:pPr>
-        <w:jc w:val="both"/>
-      </w:pPr>
-      <w:r>
-        <w:rPr>
-          <w:rFonts w:ascii="Helvetica Neue;Helvetica;Arial;" w:hAnsi="Helvetica Neue;Helvetica;Arial;"/>
-          <w:b/>
-          <w:bCs/>
-          <w:color w:val="6600FF"/>
-        </w:rPr>
-        <w:t>Técnico de MS.</w:t>
-      </w:r>
-    </w:p>
-    <w:p>
-      <w:pPr>
-        <w:jc w:val="both"/>
-      </w:pPr>
-      <w:r>
-        <w:rPr>
-          <w:rFonts w:ascii="Helvetica Neue;Helvetica;Arial;" w:hAnsi="Helvetica Neue;Helvetica;Arial;"/>
-          <w:b/>
-          <w:bCs/>
-          <w:color w:val="6600FF"/>
-        </w:rPr>
-        <w:t>Marcar un incidente como un problema.</w:t>
-      </w:r>
-    </w:p>
-    <w:p>
-      <w:pPr>
-        <w:jc w:val="both"/>
-        <w:rPr>
-          <w:rFonts w:ascii="Helvetica Neue;Helvetica;Arial;" w:hAnsi="Helvetica Neue;Helvetica;Arial;"/>
-          <w:b/>
-          <w:bCs/>
-          <w:color w:val="6600FF"/>
-        </w:rPr>
-      </w:pPr>
-    </w:p>
-    <w:p>
-      <w:pPr>
-        <w:jc w:val="both"/>
-      </w:pPr>
-      <w:r>
-        <w:t xml:space="preserve">En caso que el técnico no pueda solucionar un incidente y ya es tercer nivel (DGAIT), el técnico puede marcarlo </w:t>
-      </w:r>
-      <w:r>
-        <w:t xml:space="preserve">como un “Problema”, capturando la explicación </w:t>
+      </w:pPr>
+    </w:p>
+    <w:p>
+      <w:pPr>
+        <w:jc w:val="both"/>
+      </w:pPr>
+      <w:r>
+        <w:t xml:space="preserve">En caso que el técnico no pueda solucionar un incidente y ya es tercer nivel (DGAIT), el técnico puede marcarlo como un “Problema”, capturando la explicación </w:t>
       </w:r>
       <w:r>
         <w:t>necesaria</w:t>
@@ -2561,7 +2507,7 @@
 </file>
 
 <file path=word/numbering.xml><?xml version="1.0" encoding="utf-8"?>
-<w:numbering xmlns:ve="http://schemas.openxmlformats.org/markup-compatibility/2006" xmlns:o="urn:schemas-microsoft-com:office:office" xmlns:r="http://schemas.openxmlformats.org/officeDocument/2006/relationships" xmlns:m="http://schemas.openxmlformats.org/officeDocument/2006/math" xmlns:v="urn:schemas-microsoft-com:vml" xmlns:wp="http://schemas.openxmlformats.org/drawingml/2006/wordprocessingDrawing" xmlns:w10="urn:schemas-microsoft-com:office:word" xmlns:w="http://schemas.openxmlformats.org/wordprocessingml/2006/main" xmlns:wne="http://schemas.microsoft.com/office/word/2006/wordml">
+<w:numbering xmlns:wpc="http://schemas.microsoft.com/office/word/2010/wordprocessingCanvas" xmlns:mc="http://schemas.openxmlformats.org/markup-compatibility/2006" xmlns:o="urn:schemas-microsoft-com:office:office" xmlns:r="http://schemas.openxmlformats.org/officeDocument/2006/relationships" xmlns:m="http://schemas.openxmlformats.org/officeDocument/2006/math" xmlns:v="urn:schemas-microsoft-com:vml" xmlns:wp14="http://schemas.microsoft.com/office/word/2010/wordprocessingDrawing" xmlns:wp="http://schemas.openxmlformats.org/drawingml/2006/wordprocessingDrawing" xmlns:w10="urn:schemas-microsoft-com:office:word" xmlns:w="http://schemas.openxmlformats.org/wordprocessingml/2006/main" xmlns:w14="http://schemas.microsoft.com/office/word/2010/wordml" xmlns:wpg="http://schemas.microsoft.com/office/word/2010/wordprocessingGroup" xmlns:wpi="http://schemas.microsoft.com/office/word/2010/wordprocessingInk" xmlns:wne="http://schemas.microsoft.com/office/word/2006/wordml" xmlns:wps="http://schemas.microsoft.com/office/word/2010/wordprocessingShape" mc:Ignorable="w14 wp14">
   <w:abstractNum w:abstractNumId="0">
     <w:nsid w:val="0BC94586"/>
     <w:multiLevelType w:val="hybridMultilevel"/>
@@ -2798,7 +2744,7 @@
 </file>
 
 <file path=word/styles.xml><?xml version="1.0" encoding="utf-8"?>
-<w:styles xmlns:r="http://schemas.openxmlformats.org/officeDocument/2006/relationships" xmlns:w="http://schemas.openxmlformats.org/wordprocessingml/2006/main">
+<w:styles xmlns:mc="http://schemas.openxmlformats.org/markup-compatibility/2006" xmlns:r="http://schemas.openxmlformats.org/officeDocument/2006/relationships" xmlns:w="http://schemas.openxmlformats.org/wordprocessingml/2006/main" xmlns:w14="http://schemas.microsoft.com/office/word/2010/wordml" mc:Ignorable="w14">
   <w:docDefaults>
     <w:rPrDefault>
       <w:rPr>
@@ -2994,7 +2940,6 @@
     <w:uiPriority w:val="99"/>
     <w:semiHidden/>
     <w:unhideWhenUsed/>
-    <w:qFormat/>
     <w:tblPr>
       <w:tblInd w:w="0" w:type="dxa"/>
       <w:tblCellMar>
@@ -3011,8 +2956,8 @@
     <w:semiHidden/>
     <w:unhideWhenUsed/>
   </w:style>
-  <w:style w:type="paragraph" w:customStyle="1" w:styleId="Heading5">
-    <w:name w:val="Heading 5"/>
+  <w:style w:type="paragraph" w:customStyle="1" w:styleId="Ttulo51">
+    <w:name w:val="Título 51"/>
     <w:basedOn w:val="Heading"/>
     <w:qFormat/>
     <w:rsid w:val="00996DE9"/>
@@ -3057,8 +3002,8 @@
     <w:basedOn w:val="TextBody"/>
     <w:rsid w:val="00996DE9"/>
   </w:style>
-  <w:style w:type="paragraph" w:customStyle="1" w:styleId="Caption">
-    <w:name w:val="Caption"/>
+  <w:style w:type="paragraph" w:customStyle="1" w:styleId="Epgrafe1">
+    <w:name w:val="Epígrafe1"/>
     <w:basedOn w:val="Normal"/>
     <w:qFormat/>
     <w:rsid w:val="00996DE9"/>
@@ -3179,6 +3124,209 @@
       <w:sz w:val="24"/>
       <w:szCs w:val="21"/>
     </w:rPr>
+  </w:style>
+  <w:style w:type="paragraph" w:styleId="Revisin">
+    <w:name w:val="Revision"/>
+    <w:hidden/>
+    <w:uiPriority w:val="99"/>
+    <w:semiHidden/>
+    <w:rsid w:val="00BB7CC7"/>
+    <w:rPr>
+      <w:rFonts w:cs="Mangal"/>
+      <w:color w:val="00000A"/>
+      <w:sz w:val="24"/>
+      <w:szCs w:val="21"/>
+    </w:rPr>
+  </w:style>
+</w:styles>
+</file>
+
+<file path=word/stylesWithEffects.xml><?xml version="1.0" encoding="utf-8"?>
+<w:styles xmlns:wpc="http://schemas.microsoft.com/office/word/2010/wordprocessingCanvas" xmlns:mc="http://schemas.openxmlformats.org/markup-compatibility/2006" xmlns:o="urn:schemas-microsoft-com:office:office" xmlns:r="http://schemas.openxmlformats.org/officeDocument/2006/relationships" xmlns:m="http://schemas.openxmlformats.org/officeDocument/2006/math" xmlns:v="urn:schemas-microsoft-com:vml" xmlns:wp14="http://schemas.microsoft.com/office/word/2010/wordprocessingDrawing" xmlns:wp="http://schemas.openxmlformats.org/drawingml/2006/wordprocessingDrawing" xmlns:w10="urn:schemas-microsoft-com:office:word" xmlns:w="http://schemas.openxmlformats.org/wordprocessingml/2006/main" xmlns:w14="http://schemas.microsoft.com/office/word/2010/wordml" xmlns:wpg="http://schemas.microsoft.com/office/word/2010/wordprocessingGroup" xmlns:wpi="http://schemas.microsoft.com/office/word/2010/wordprocessingInk" xmlns:wne="http://schemas.microsoft.com/office/word/2006/wordml" xmlns:wps="http://schemas.microsoft.com/office/word/2010/wordprocessingShape" mc:Ignorable="w14 wp14">
+  <w:docDefaults>
+    <w:rPrDefault>
+      <w:rPr>
+        <w:rFonts w:asciiTheme="minorHAnsi" w:eastAsiaTheme="minorEastAsia" w:hAnsiTheme="minorHAnsi" w:cstheme="minorBidi"/>
+        <w:sz w:val="22"/>
+        <w:szCs w:val="22"/>
+        <w:lang w:val="es-MX" w:eastAsia="es-MX" w:bidi="ar-SA"/>
+      </w:rPr>
+    </w:rPrDefault>
+    <w:pPrDefault>
+      <w:pPr>
+        <w:spacing w:after="200" w:line="276" w:lineRule="auto"/>
+      </w:pPr>
+    </w:pPrDefault>
+  </w:docDefaults>
+  <w:latentStyles w:defLockedState="0" w:defUIPriority="99" w:defSemiHidden="1" w:defUnhideWhenUsed="1" w:defQFormat="0" w:count="267">
+    <w:lsdException w:name="Normal" w:semiHidden="0" w:uiPriority="0" w:unhideWhenUsed="0" w:qFormat="1"/>
+    <w:lsdException w:name="heading 1" w:semiHidden="0" w:uiPriority="9" w:unhideWhenUsed="0" w:qFormat="1"/>
+    <w:lsdException w:name="heading 2" w:uiPriority="9" w:qFormat="1"/>
+    <w:lsdException w:name="heading 3" w:uiPriority="9" w:qFormat="1"/>
+    <w:lsdException w:name="heading 4" w:uiPriority="9" w:qFormat="1"/>
+    <w:lsdException w:name="heading 5" w:uiPriority="9" w:qFormat="1"/>
+    <w:lsdException w:name="heading 6" w:uiPriority="9" w:qFormat="1"/>
+    <w:lsdException w:name="heading 7" w:uiPriority="9" w:qFormat="1"/>
+    <w:lsdException w:name="heading 8" w:uiPriority="9" w:qFormat="1"/>
+    <w:lsdException w:name="heading 9" w:uiPriority="9" w:qFormat="1"/>
+    <w:lsdException w:name="toc 1" w:uiPriority="39"/>
+    <w:lsdException w:name="toc 2" w:uiPriority="39"/>
+    <w:lsdException w:name="toc 3" w:uiPriority="39"/>
+    <w:lsdException w:name="toc 4" w:uiPriority="39"/>
+    <w:lsdException w:name="toc 5" w:uiPriority="39"/>
+    <w:lsdException w:name="toc 6" w:uiPriority="39"/>
+    <w:lsdException w:name="toc 7" w:uiPriority="39"/>
+    <w:lsdException w:name="toc 8" w:uiPriority="39"/>
+    <w:lsdException w:name="toc 9" w:uiPriority="39"/>
+    <w:lsdException w:name="caption" w:uiPriority="35" w:qFormat="1"/>
+    <w:lsdException w:name="Title" w:semiHidden="0" w:uiPriority="10" w:unhideWhenUsed="0" w:qFormat="1"/>
+    <w:lsdException w:name="Default Paragraph Font" w:uiPriority="1"/>
+    <w:lsdException w:name="Subtitle" w:semiHidden="0" w:uiPriority="11" w:unhideWhenUsed="0" w:qFormat="1"/>
+    <w:lsdException w:name="Strong" w:semiHidden="0" w:uiPriority="22" w:unhideWhenUsed="0" w:qFormat="1"/>
+    <w:lsdException w:name="Emphasis" w:semiHidden="0" w:uiPriority="20" w:unhideWhenUsed="0" w:qFormat="1"/>
+    <w:lsdException w:name="Table Grid" w:semiHidden="0" w:uiPriority="59" w:unhideWhenUsed="0"/>
+    <w:lsdException w:name="Placeholder Text" w:unhideWhenUsed="0"/>
+    <w:lsdException w:name="No Spacing" w:semiHidden="0" w:uiPriority="1" w:unhideWhenUsed="0" w:qFormat="1"/>
+    <w:lsdException w:name="Light Shading" w:semiHidden="0" w:uiPriority="60" w:unhideWhenUsed="0"/>
+    <w:lsdException w:name="Light List" w:semiHidden="0" w:uiPriority="61" w:unhideWhenUsed="0"/>
+    <w:lsdException w:name="Light Grid" w:semiHidden="0" w:uiPriority="62" w:unhideWhenUsed="0"/>
+    <w:lsdException w:name="Medium Shading 1" w:semiHidden="0" w:uiPriority="63" w:unhideWhenUsed="0"/>
+    <w:lsdException w:name="Medium Shading 2" w:semiHidden="0" w:uiPriority="64" w:unhideWhenUsed="0"/>
+    <w:lsdException w:name="Medium List 1" w:semiHidden="0" w:uiPriority="65" w:unhideWhenUsed="0"/>
+    <w:lsdException w:name="Medium List 2" w:semiHidden="0" w:uiPriority="66" w:unhideWhenUsed="0"/>
+    <w:lsdException w:name="Medium Grid 1" w:semiHidden="0" w:uiPriority="67" w:unhideWhenUsed="0"/>
+    <w:lsdException w:name="Medium Grid 2" w:semiHidden="0" w:uiPriority="68" w:unhideWhenUsed="0"/>
+    <w:lsdException w:name="Medium Grid 3" w:semiHidden="0" w:uiPriority="69" w:unhideWhenUsed="0"/>
+    <w:lsdException w:name="Dark List" w:semiHidden="0" w:uiPriority="70" w:unhideWhenUsed="0"/>
+    <w:lsdException w:name="Colorful Shading" w:semiHidden="0" w:uiPriority="71" w:unhideWhenUsed="0"/>
+    <w:lsdException w:name="Colorful List" w:semiHidden="0" w:uiPriority="72" w:unhideWhenUsed="0"/>
+    <w:lsdException w:name="Colorful Grid" w:semiHidden="0" w:uiPriority="73" w:unhideWhenUsed="0"/>
+    <w:lsdException w:name="Light Shading Accent 1" w:semiHidden="0" w:uiPriority="60" w:unhideWhenUsed="0"/>
+    <w:lsdException w:name="Light List Accent 1" w:semiHidden="0" w:uiPriority="61" w:unhideWhenUsed="0"/>
+    <w:lsdException w:name="Light Grid Accent 1" w:semiHidden="0" w:uiPriority="62" w:unhideWhenUsed="0"/>
+    <w:lsdException w:name="Medium Shading 1 Accent 1" w:semiHidden="0" w:uiPriority="63" w:unhideWhenUsed="0"/>
+    <w:lsdException w:name="Medium Shading 2 Accent 1" w:semiHidden="0" w:uiPriority="64" w:unhideWhenUsed="0"/>
+    <w:lsdException w:name="Medium List 1 Accent 1" w:semiHidden="0" w:uiPriority="65" w:unhideWhenUsed="0"/>
+    <w:lsdException w:name="Revision" w:unhideWhenUsed="0"/>
+    <w:lsdException w:name="List Paragraph" w:semiHidden="0" w:uiPriority="34" w:unhideWhenUsed="0" w:qFormat="1"/>
+    <w:lsdException w:name="Quote" w:semiHidden="0" w:uiPriority="29" w:unhideWhenUsed="0" w:qFormat="1"/>
+    <w:lsdException w:name="Intense Quote" w:semiHidden="0" w:uiPriority="30" w:unhideWhenUsed="0" w:qFormat="1"/>
+    <w:lsdException w:name="Medium List 2 Accent 1" w:semiHidden="0" w:uiPriority="66" w:unhideWhenUsed="0"/>
+    <w:lsdException w:name="Medium Grid 1 Accent 1" w:semiHidden="0" w:uiPriority="67" w:unhideWhenUsed="0"/>
+    <w:lsdException w:name="Medium Grid 2 Accent 1" w:semiHidden="0" w:uiPriority="68" w:unhideWhenUsed="0"/>
+    <w:lsdException w:name="Medium Grid 3 Accent 1" w:semiHidden="0" w:uiPriority="69" w:unhideWhenUsed="0"/>
+    <w:lsdException w:name="Dark List Accent 1" w:semiHidden="0" w:uiPriority="70" w:unhideWhenUsed="0"/>
+    <w:lsdException w:name="Colorful Shading Accent 1" w:semiHidden="0" w:uiPriority="71" w:unhideWhenUsed="0"/>
+    <w:lsdException w:name="Colorful List Accent 1" w:semiHidden="0" w:uiPriority="72" w:unhideWhenUsed="0"/>
+    <w:lsdException w:name="Colorful Grid Accent 1" w:semiHidden="0" w:uiPriority="73" w:unhideWhenUsed="0"/>
+    <w:lsdException w:name="Light Shading Accent 2" w:semiHidden="0" w:uiPriority="60" w:unhideWhenUsed="0"/>
+    <w:lsdException w:name="Light List Accent 2" w:semiHidden="0" w:uiPriority="61" w:unhideWhenUsed="0"/>
+    <w:lsdException w:name="Light Grid Accent 2" w:semiHidden="0" w:uiPriority="62" w:unhideWhenUsed="0"/>
+    <w:lsdException w:name="Medium Shading 1 Accent 2" w:semiHidden="0" w:uiPriority="63" w:unhideWhenUsed="0"/>
+    <w:lsdException w:name="Medium Shading 2 Accent 2" w:semiHidden="0" w:uiPriority="64" w:unhideWhenUsed="0"/>
+    <w:lsdException w:name="Medium List 1 Accent 2" w:semiHidden="0" w:uiPriority="65" w:unhideWhenUsed="0"/>
+    <w:lsdException w:name="Medium List 2 Accent 2" w:semiHidden="0" w:uiPriority="66" w:unhideWhenUsed="0"/>
+    <w:lsdException w:name="Medium Grid 1 Accent 2" w:semiHidden="0" w:uiPriority="67" w:unhideWhenUsed="0"/>
+    <w:lsdException w:name="Medium Grid 2 Accent 2" w:semiHidden="0" w:uiPriority="68" w:unhideWhenUsed="0"/>
+    <w:lsdException w:name="Medium Grid 3 Accent 2" w:semiHidden="0" w:uiPriority="69" w:unhideWhenUsed="0"/>
+    <w:lsdException w:name="Dark List Accent 2" w:semiHidden="0" w:uiPriority="70" w:unhideWhenUsed="0"/>
+    <w:lsdException w:name="Colorful Shading Accent 2" w:semiHidden="0" w:uiPriority="71" w:unhideWhenUsed="0"/>
+    <w:lsdException w:name="Colorful List Accent 2" w:semiHidden="0" w:uiPriority="72" w:unhideWhenUsed="0"/>
+    <w:lsdException w:name="Colorful Grid Accent 2" w:semiHidden="0" w:uiPriority="73" w:unhideWhenUsed="0"/>
+    <w:lsdException w:name="Light Shading Accent 3" w:semiHidden="0" w:uiPriority="60" w:unhideWhenUsed="0"/>
+    <w:lsdException w:name="Light List Accent 3" w:semiHidden="0" w:uiPriority="61" w:unhideWhenUsed="0"/>
+    <w:lsdException w:name="Light Grid Accent 3" w:semiHidden="0" w:uiPriority="62" w:unhideWhenUsed="0"/>
+    <w:lsdException w:name="Medium Shading 1 Accent 3" w:semiHidden="0" w:uiPriority="63" w:unhideWhenUsed="0"/>
+    <w:lsdException w:name="Medium Shading 2 Accent 3" w:semiHidden="0" w:uiPriority="64" w:unhideWhenUsed="0"/>
+    <w:lsdException w:name="Medium List 1 Accent 3" w:semiHidden="0" w:uiPriority="65" w:unhideWhenUsed="0"/>
+    <w:lsdException w:name="Medium List 2 Accent 3" w:semiHidden="0" w:uiPriority="66" w:unhideWhenUsed="0"/>
+    <w:lsdException w:name="Medium Grid 1 Accent 3" w:semiHidden="0" w:uiPriority="67" w:unhideWhenUsed="0"/>
+    <w:lsdException w:name="Medium Grid 2 Accent 3" w:semiHidden="0" w:uiPriority="68" w:unhideWhenUsed="0"/>
+    <w:lsdException w:name="Medium Grid 3 Accent 3" w:semiHidden="0" w:uiPriority="69" w:unhideWhenUsed="0"/>
+    <w:lsdException w:name="Dark List Accent 3" w:semiHidden="0" w:uiPriority="70" w:unhideWhenUsed="0"/>
+    <w:lsdException w:name="Colorful Shading Accent 3" w:semiHidden="0" w:uiPriority="71" w:unhideWhenUsed="0"/>
+    <w:lsdException w:name="Colorful List Accent 3" w:semiHidden="0" w:uiPriority="72" w:unhideWhenUsed="0"/>
+    <w:lsdException w:name="Colorful Grid Accent 3" w:semiHidden="0" w:uiPriority="73" w:unhideWhenUsed="0"/>
+    <w:lsdException w:name="Light Shading Accent 4" w:semiHidden="0" w:uiPriority="60" w:unhideWhenUsed="0"/>
+    <w:lsdException w:name="Light List Accent 4" w:semiHidden="0" w:uiPriority="61" w:unhideWhenUsed="0"/>
+    <w:lsdException w:name="Light Grid Accent 4" w:semiHidden="0" w:uiPriority="62" w:unhideWhenUsed="0"/>
+    <w:lsdException w:name="Medium Shading 1 Accent 4" w:semiHidden="0" w:uiPriority="63" w:unhideWhenUsed="0"/>
+    <w:lsdException w:name="Medium Shading 2 Accent 4" w:semiHidden="0" w:uiPriority="64" w:unhideWhenUsed="0"/>
+    <w:lsdException w:name="Medium List 1 Accent 4" w:semiHidden="0" w:uiPriority="65" w:unhideWhenUsed="0"/>
+    <w:lsdException w:name="Medium List 2 Accent 4" w:semiHidden="0" w:uiPriority="66" w:unhideWhenUsed="0"/>
+    <w:lsdException w:name="Medium Grid 1 Accent 4" w:semiHidden="0" w:uiPriority="67" w:unhideWhenUsed="0"/>
+    <w:lsdException w:name="Medium Grid 2 Accent 4" w:semiHidden="0" w:uiPriority="68" w:unhideWhenUsed="0"/>
+    <w:lsdException w:name="Medium Grid 3 Accent 4" w:semiHidden="0" w:uiPriority="69" w:unhideWhenUsed="0"/>
+    <w:lsdException w:name="Dark List Accent 4" w:semiHidden="0" w:uiPriority="70" w:unhideWhenUsed="0"/>
+    <w:lsdException w:name="Colorful Shading Accent 4" w:semiHidden="0" w:uiPriority="71" w:unhideWhenUsed="0"/>
+    <w:lsdException w:name="Colorful List Accent 4" w:semiHidden="0" w:uiPriority="72" w:unhideWhenUsed="0"/>
+    <w:lsdException w:name="Colorful Grid Accent 4" w:semiHidden="0" w:uiPriority="73" w:unhideWhenUsed="0"/>
+    <w:lsdException w:name="Light Shading Accent 5" w:semiHidden="0" w:uiPriority="60" w:unhideWhenUsed="0"/>
+    <w:lsdException w:name="Light List Accent 5" w:semiHidden="0" w:uiPriority="61" w:unhideWhenUsed="0"/>
+    <w:lsdException w:name="Light Grid Accent 5" w:semiHidden="0" w:uiPriority="62" w:unhideWhenUsed="0"/>
+    <w:lsdException w:name="Medium Shading 1 Accent 5" w:semiHidden="0" w:uiPriority="63" w:unhideWhenUsed="0"/>
+    <w:lsdException w:name="Medium Shading 2 Accent 5" w:semiHidden="0" w:uiPriority="64" w:unhideWhenUsed="0"/>
+    <w:lsdException w:name="Medium List 1 Accent 5" w:semiHidden="0" w:uiPriority="65" w:unhideWhenUsed="0"/>
+    <w:lsdException w:name="Medium List 2 Accent 5" w:semiHidden="0" w:uiPriority="66" w:unhideWhenUsed="0"/>
+    <w:lsdException w:name="Medium Grid 1 Accent 5" w:semiHidden="0" w:uiPriority="67" w:unhideWhenUsed="0"/>
+    <w:lsdException w:name="Medium Grid 2 Accent 5" w:semiHidden="0" w:uiPriority="68" w:unhideWhenUsed="0"/>
+    <w:lsdException w:name="Medium Grid 3 Accent 5" w:semiHidden="0" w:uiPriority="69" w:unhideWhenUsed="0"/>
+    <w:lsdException w:name="Dark List Accent 5" w:semiHidden="0" w:uiPriority="70" w:unhideWhenUsed="0"/>
+    <w:lsdException w:name="Colorful Shading Accent 5" w:semiHidden="0" w:uiPriority="71" w:unhideWhenUsed="0"/>
+    <w:lsdException w:name="Colorful List Accent 5" w:semiHidden="0" w:uiPriority="72" w:unhideWhenUsed="0"/>
+    <w:lsdException w:name="Colorful Grid Accent 5" w:semiHidden="0" w:uiPriority="73" w:unhideWhenUsed="0"/>
+    <w:lsdException w:name="Light Shading Accent 6" w:semiHidden="0" w:uiPriority="60" w:unhideWhenUsed="0"/>
+    <w:lsdException w:name="Light List Accent 6" w:semiHidden="0" w:uiPriority="61" w:unhideWhenUsed="0"/>
+    <w:lsdException w:name="Light Grid Accent 6" w:semiHidden="0" w:uiPriority="62" w:unhideWhenUsed="0"/>
+    <w:lsdException w:name="Medium Shading 1 Accent 6" w:semiHidden="0" w:uiPriority="63" w:unhideWhenUsed="0"/>
+    <w:lsdException w:name="Medium Shading 2 Accent 6" w:semiHidden="0" w:uiPriority="64" w:unhideWhenUsed="0"/>
+    <w:lsdException w:name="Medium List 1 Accent 6" w:semiHidden="0" w:uiPriority="65" w:unhideWhenUsed="0"/>
+    <w:lsdException w:name="Medium List 2 Accent 6" w:semiHidden="0" w:uiPriority="66" w:unhideWhenUsed="0"/>
+    <w:lsdException w:name="Medium Grid 1 Accent 6" w:semiHidden="0" w:uiPriority="67" w:unhideWhenUsed="0"/>
+    <w:lsdException w:name="Medium Grid 2 Accent 6" w:semiHidden="0" w:uiPriority="68" w:unhideWhenUsed="0"/>
+    <w:lsdException w:name="Medium Grid 3 Accent 6" w:semiHidden="0" w:uiPriority="69" w:unhideWhenUsed="0"/>
+    <w:lsdException w:name="Dark List Accent 6" w:semiHidden="0" w:uiPriority="70" w:unhideWhenUsed="0"/>
+    <w:lsdException w:name="Colorful Shading Accent 6" w:semiHidden="0" w:uiPriority="71" w:unhideWhenUsed="0"/>
+    <w:lsdException w:name="Colorful List Accent 6" w:semiHidden="0" w:uiPriority="72" w:unhideWhenUsed="0"/>
+    <w:lsdException w:name="Colorful Grid Accent 6" w:semiHidden="0" w:uiPriority="73" w:unhideWhenUsed="0"/>
+    <w:lsdException w:name="Subtle Emphasis" w:semiHidden="0" w:uiPriority="19" w:unhideWhenUsed="0" w:qFormat="1"/>
+    <w:lsdException w:name="Intense Emphasis" w:semiHidden="0" w:uiPriority="21" w:unhideWhenUsed="0" w:qFormat="1"/>
+    <w:lsdException w:name="Subtle Reference" w:semiHidden="0" w:uiPriority="31" w:unhideWhenUsed="0" w:qFormat="1"/>
+    <w:lsdException w:name="Intense Reference" w:semiHidden="0" w:uiPriority="32" w:unhideWhenUsed="0" w:qFormat="1"/>
+    <w:lsdException w:name="Book Title" w:semiHidden="0" w:uiPriority="33" w:unhideWhenUsed="0" w:qFormat="1"/>
+    <w:lsdException w:name="Bibliography" w:uiPriority="37"/>
+    <w:lsdException w:name="TOC Heading" w:uiPriority="39" w:qFormat="1"/>
+  </w:latentStyles>
+  <w:style w:type="paragraph" w:default="1" w:styleId="Normal">
+    <w:name w:val="Normal"/>
+    <w:qFormat/>
+  </w:style>
+  <w:style w:type="character" w:default="1" w:styleId="Fuentedeprrafopredeter">
+    <w:name w:val="Default Paragraph Font"/>
+    <w:uiPriority w:val="1"/>
+    <w:semiHidden/>
+    <w:unhideWhenUsed/>
+  </w:style>
+  <w:style w:type="table" w:default="1" w:styleId="Tablanormal">
+    <w:name w:val="Normal Table"/>
+    <w:uiPriority w:val="99"/>
+    <w:semiHidden/>
+    <w:unhideWhenUsed/>
+    <w:tblPr>
+      <w:tblInd w:w="0" w:type="dxa"/>
+      <w:tblCellMar>
+        <w:top w:w="0" w:type="dxa"/>
+        <w:left w:w="108" w:type="dxa"/>
+        <w:bottom w:w="0" w:type="dxa"/>
+        <w:right w:w="108" w:type="dxa"/>
+      </w:tblCellMar>
+    </w:tblPr>
+  </w:style>
+  <w:style w:type="numbering" w:default="1" w:styleId="Sinlista">
+    <w:name w:val="No List"/>
+    <w:uiPriority w:val="99"/>
+    <w:semiHidden/>
+    <w:unhideWhenUsed/>
   </w:style>
 </w:styles>
 </file>
@@ -3471,7 +3619,7 @@
 </file>
 
 <file path=customXml/itemProps1.xml><?xml version="1.0" encoding="utf-8"?>
-<ds:datastoreItem xmlns:ds="http://schemas.openxmlformats.org/officeDocument/2006/customXml" ds:itemID="{3279F9C8-2A3F-4918-908E-8CC95DF61AA7}">
+<ds:datastoreItem xmlns:ds="http://schemas.openxmlformats.org/officeDocument/2006/customXml" ds:itemID="{DC03AC05-63F7-43A1-B0AD-6DDF7111DCCA}">
   <ds:schemaRefs>
     <ds:schemaRef ds:uri="http://schemas.openxmlformats.org/officeDocument/2006/bibliography"/>
   </ds:schemaRefs>

</xml_diff>